<commit_message>
change initial ERD and documents
</commit_message>
<xml_diff>
--- a/P2. Initial ERD and Database Design.docx
+++ b/P2. Initial ERD and Database Design.docx
@@ -57,45 +57,24 @@
       </w:pPr>
       <w:r>
         <w:rPr>
-          <w:rStyle w:val="normaltextrun"/>
-          <w:rFonts w:ascii="Calibri" w:hAnsi="Calibri" w:cs="Calibri"/>
-          <w:sz w:val="32"/>
-          <w:szCs w:val="32"/>
-        </w:rPr>
-        <w:t>ERD</w:t>
-      </w:r>
-    </w:p>
-    <w:p>
-      <w:pPr>
-        <w:pStyle w:val="paragraph"/>
-        <w:spacing w:before="0" w:beforeAutospacing="0" w:after="0" w:afterAutospacing="0"/>
-        <w:textAlignment w:val="baseline"/>
-        <w:rPr>
-          <w:rFonts w:ascii="Segoe UI" w:hAnsi="Segoe UI" w:cs="Segoe UI"/>
-          <w:sz w:val="18"/>
-          <w:szCs w:val="18"/>
-        </w:rPr>
-      </w:pPr>
-      <w:r>
-        <w:rPr>
           <w:rFonts w:ascii="Calibri" w:hAnsi="Calibri" w:cs="Calibri"/>
           <w:noProof/>
           <w:sz w:val="22"/>
           <w:szCs w:val="22"/>
         </w:rPr>
         <w:drawing>
-          <wp:anchor distT="0" distB="0" distL="114300" distR="114300" simplePos="0" relativeHeight="251658240" behindDoc="0" locked="0" layoutInCell="1" allowOverlap="1" wp14:anchorId="645F41E9" wp14:editId="462DA4BE">
+          <wp:anchor distT="0" distB="0" distL="114300" distR="114300" simplePos="0" relativeHeight="251658240" behindDoc="0" locked="0" layoutInCell="1" allowOverlap="1" wp14:anchorId="4E9444A1" wp14:editId="1FD72BC0">
             <wp:simplePos x="0" y="0"/>
             <wp:positionH relativeFrom="column">
-              <wp:posOffset>-314325</wp:posOffset>
+              <wp:posOffset>-382905</wp:posOffset>
             </wp:positionH>
             <wp:positionV relativeFrom="paragraph">
-              <wp:posOffset>208473</wp:posOffset>
+              <wp:posOffset>396875</wp:posOffset>
             </wp:positionV>
-            <wp:extent cx="5786801" cy="7460974"/>
-            <wp:effectExtent l="0" t="0" r="4445" b="0"/>
-            <wp:wrapTopAndBottom/>
-            <wp:docPr id="2" name="图片 2" descr="图示&#10;&#10;描述已自动生成"/>
+            <wp:extent cx="6028690" cy="7954010"/>
+            <wp:effectExtent l="0" t="0" r="3810" b="0"/>
+            <wp:wrapSquare wrapText="bothSides"/>
+            <wp:docPr id="1" name="图片 1" descr="图示&#10;&#10;描述已自动生成"/>
             <wp:cNvGraphicFramePr>
               <a:graphicFrameLocks xmlns:a="http://schemas.openxmlformats.org/drawingml/2006/main" noChangeAspect="1"/>
             </wp:cNvGraphicFramePr>
@@ -103,11 +82,11 @@
               <a:graphicData uri="http://schemas.openxmlformats.org/drawingml/2006/picture">
                 <pic:pic xmlns:pic="http://schemas.openxmlformats.org/drawingml/2006/picture">
                   <pic:nvPicPr>
-                    <pic:cNvPr id="2" name="图片 2" descr="图示&#10;&#10;描述已自动生成"/>
+                    <pic:cNvPr id="1" name="图片 1" descr="图示&#10;&#10;描述已自动生成"/>
                     <pic:cNvPicPr/>
                   </pic:nvPicPr>
                   <pic:blipFill>
-                    <a:blip r:embed="rId6" cstate="print">
+                    <a:blip r:embed="rId6">
                       <a:extLst>
                         <a:ext uri="{28A0092B-C50C-407E-A947-70E740481C1C}">
                           <a14:useLocalDpi xmlns:a14="http://schemas.microsoft.com/office/drawing/2010/main" val="0"/>
@@ -121,7 +100,7 @@
                   <pic:spPr>
                     <a:xfrm>
                       <a:off x="0" y="0"/>
-                      <a:ext cx="5786801" cy="7460974"/>
+                      <a:ext cx="6028690" cy="7954010"/>
                     </a:xfrm>
                     <a:prstGeom prst="rect">
                       <a:avLst/>
@@ -141,33 +120,12 @@
       </w:r>
       <w:r>
         <w:rPr>
-          <w:rStyle w:val="eop"/>
-          <w:rFonts w:ascii="Calibri" w:hAnsi="Calibri" w:cs="Calibri"/>
-          <w:sz w:val="22"/>
-          <w:szCs w:val="22"/>
-        </w:rPr>
-        <w:t> </w:t>
-      </w:r>
-    </w:p>
-    <w:p>
-      <w:pPr>
-        <w:pStyle w:val="paragraph"/>
-        <w:spacing w:before="0" w:beforeAutospacing="0" w:after="0" w:afterAutospacing="0"/>
-        <w:textAlignment w:val="baseline"/>
-        <w:rPr>
-          <w:rFonts w:ascii="Segoe UI" w:hAnsi="Segoe UI" w:cs="Segoe UI"/>
-          <w:sz w:val="18"/>
-          <w:szCs w:val="18"/>
-        </w:rPr>
-      </w:pPr>
-      <w:r>
-        <w:rPr>
-          <w:rStyle w:val="eop"/>
-          <w:rFonts w:ascii="Calibri" w:hAnsi="Calibri" w:cs="Calibri"/>
-          <w:sz w:val="22"/>
-          <w:szCs w:val="22"/>
-        </w:rPr>
-        <w:t> </w:t>
+          <w:rStyle w:val="normaltextrun"/>
+          <w:rFonts w:ascii="Calibri" w:hAnsi="Calibri" w:cs="Calibri"/>
+          <w:sz w:val="32"/>
+          <w:szCs w:val="32"/>
+        </w:rPr>
+        <w:t>ERD</w:t>
       </w:r>
     </w:p>
     <w:p>
@@ -180,7 +138,7 @@
         <w:spacing w:before="0" w:beforeAutospacing="0" w:after="0" w:afterAutospacing="0"/>
         <w:textAlignment w:val="baseline"/>
         <w:rPr>
-          <w:rFonts w:ascii="Calibri" w:hAnsi="Calibri" w:cs="Calibri" w:hint="eastAsia"/>
+          <w:rFonts w:ascii="Calibri" w:hAnsi="Calibri" w:cs="Calibri"/>
           <w:sz w:val="32"/>
           <w:szCs w:val="32"/>
         </w:rPr>
@@ -264,7 +222,7 @@
         <w:textAlignment w:val="baseline"/>
         <w:rPr>
           <w:rStyle w:val="eop"/>
-          <w:rFonts w:ascii="Calibri" w:hAnsi="Calibri" w:cs="Calibri" w:hint="eastAsia"/>
+          <w:rFonts w:ascii="Calibri" w:hAnsi="Calibri" w:cs="Calibri"/>
         </w:rPr>
       </w:pPr>
     </w:p>
@@ -323,7 +281,7 @@
         <w:textAlignment w:val="baseline"/>
         <w:rPr>
           <w:rStyle w:val="normaltextrun"/>
-          <w:rFonts w:ascii="Calibri" w:hAnsi="Calibri" w:cs="Calibri" w:hint="eastAsia"/>
+          <w:rFonts w:ascii="Calibri" w:hAnsi="Calibri" w:cs="Calibri"/>
         </w:rPr>
       </w:pPr>
       <w:r>
@@ -345,7 +303,7 @@
         <w:textAlignment w:val="baseline"/>
         <w:rPr>
           <w:rStyle w:val="normaltextrun"/>
-          <w:rFonts w:ascii="Calibri" w:hAnsi="Calibri" w:cs="Calibri" w:hint="eastAsia"/>
+          <w:rFonts w:ascii="Calibri" w:hAnsi="Calibri" w:cs="Calibri"/>
         </w:rPr>
       </w:pPr>
       <w:r>
@@ -367,7 +325,7 @@
         <w:textAlignment w:val="baseline"/>
         <w:rPr>
           <w:rStyle w:val="normaltextrun"/>
-          <w:rFonts w:ascii="Calibri" w:hAnsi="Calibri" w:cs="Calibri" w:hint="eastAsia"/>
+          <w:rFonts w:ascii="Calibri" w:hAnsi="Calibri" w:cs="Calibri"/>
         </w:rPr>
       </w:pPr>
       <w:r>
@@ -389,7 +347,7 @@
         <w:textAlignment w:val="baseline"/>
         <w:rPr>
           <w:rStyle w:val="normaltextrun"/>
-          <w:rFonts w:ascii="Calibri" w:hAnsi="Calibri" w:cs="Calibri" w:hint="eastAsia"/>
+          <w:rFonts w:ascii="Calibri" w:hAnsi="Calibri" w:cs="Calibri"/>
         </w:rPr>
       </w:pPr>
       <w:r>
@@ -429,7 +387,7 @@
         <w:textAlignment w:val="baseline"/>
         <w:rPr>
           <w:rStyle w:val="normaltextrun"/>
-          <w:rFonts w:ascii="Calibri" w:hAnsi="Calibri" w:cs="Calibri" w:hint="eastAsia"/>
+          <w:rFonts w:ascii="Calibri" w:hAnsi="Calibri" w:cs="Calibri"/>
           <w:sz w:val="28"/>
           <w:szCs w:val="28"/>
         </w:rPr>
@@ -446,7 +404,7 @@
         <w:textAlignment w:val="baseline"/>
         <w:rPr>
           <w:rStyle w:val="normaltextrun"/>
-          <w:rFonts w:ascii="Calibri" w:hAnsi="Calibri" w:cs="Calibri" w:hint="eastAsia"/>
+          <w:rFonts w:ascii="Calibri" w:hAnsi="Calibri" w:cs="Calibri"/>
           <w:sz w:val="28"/>
           <w:szCs w:val="28"/>
         </w:rPr>
@@ -567,6 +525,27 @@
         </w:rPr>
         <w:t>To achieve objective 2, VISITORs which inherit PERSON supertype will send RESERVATIONs to MUSEUMs, and MUSEUMs will receive RESERVATIONs from VISITORs.</w:t>
       </w:r>
+      <w:r>
+        <w:rPr>
+          <w:rStyle w:val="normaltextrun"/>
+          <w:rFonts w:ascii="Calibri" w:hAnsi="Calibri" w:cs="Calibri"/>
+        </w:rPr>
+        <w:t xml:space="preserve"> Also, MUSEUMs will hold many EXHIBITIONs </w:t>
+      </w:r>
+      <w:r>
+        <w:rPr>
+          <w:rStyle w:val="normaltextrun"/>
+          <w:rFonts w:ascii="Calibri" w:hAnsi="Calibri" w:cs="Calibri"/>
+        </w:rPr>
+        <w:t>to attract</w:t>
+      </w:r>
+      <w:r>
+        <w:rPr>
+          <w:rStyle w:val="normaltextrun"/>
+          <w:rFonts w:ascii="Calibri" w:hAnsi="Calibri" w:cs="Calibri"/>
+        </w:rPr>
+        <w:t xml:space="preserve"> more VISITORs.</w:t>
+      </w:r>
     </w:p>
     <w:p>
       <w:pPr>
@@ -650,7 +629,7 @@
         <w:textAlignment w:val="baseline"/>
         <w:rPr>
           <w:rStyle w:val="normaltextrun"/>
-          <w:rFonts w:ascii="Calibri" w:hAnsi="Calibri" w:cs="Calibri" w:hint="eastAsia"/>
+          <w:rFonts w:ascii="Calibri" w:hAnsi="Calibri" w:cs="Calibri"/>
           <w:sz w:val="28"/>
           <w:szCs w:val="28"/>
         </w:rPr>

</xml_diff>

<commit_message>
change ERD without zip code
</commit_message>
<xml_diff>
--- a/P2. Initial ERD and Database Design.docx
+++ b/P2. Initial ERD and Database Design.docx
@@ -50,31 +50,31 @@
         <w:spacing w:before="0" w:beforeAutospacing="0" w:after="0" w:afterAutospacing="0"/>
         <w:textAlignment w:val="baseline"/>
         <w:rPr>
-          <w:rFonts w:ascii="Calibri" w:hAnsi="Calibri" w:cs="Calibri"/>
+          <w:rFonts w:ascii="Calibri" w:hAnsi="Calibri" w:cs="Calibri" w:hint="eastAsia"/>
           <w:sz w:val="32"/>
           <w:szCs w:val="32"/>
         </w:rPr>
       </w:pPr>
       <w:r>
         <w:rPr>
-          <w:rFonts w:ascii="Calibri" w:hAnsi="Calibri" w:cs="Calibri"/>
+          <w:rFonts w:ascii="Calibri" w:hAnsi="Calibri" w:cs="Calibri" w:hint="eastAsia"/>
           <w:noProof/>
-          <w:sz w:val="22"/>
-          <w:szCs w:val="22"/>
+          <w:sz w:val="32"/>
+          <w:szCs w:val="32"/>
         </w:rPr>
         <w:drawing>
-          <wp:anchor distT="0" distB="0" distL="114300" distR="114300" simplePos="0" relativeHeight="251658240" behindDoc="0" locked="0" layoutInCell="1" allowOverlap="1" wp14:anchorId="4E9444A1" wp14:editId="1FD72BC0">
+          <wp:anchor distT="0" distB="0" distL="114300" distR="114300" simplePos="0" relativeHeight="251658240" behindDoc="0" locked="0" layoutInCell="1" allowOverlap="1" wp14:anchorId="52B16D90" wp14:editId="5D399FF3">
             <wp:simplePos x="0" y="0"/>
             <wp:positionH relativeFrom="column">
-              <wp:posOffset>-382905</wp:posOffset>
+              <wp:posOffset>-414814</wp:posOffset>
             </wp:positionH>
             <wp:positionV relativeFrom="paragraph">
-              <wp:posOffset>396875</wp:posOffset>
+              <wp:posOffset>325120</wp:posOffset>
             </wp:positionV>
-            <wp:extent cx="6028690" cy="7954010"/>
-            <wp:effectExtent l="0" t="0" r="3810" b="0"/>
-            <wp:wrapSquare wrapText="bothSides"/>
-            <wp:docPr id="1" name="图片 1" descr="图示&#10;&#10;描述已自动生成"/>
+            <wp:extent cx="6123305" cy="8079105"/>
+            <wp:effectExtent l="0" t="0" r="0" b="0"/>
+            <wp:wrapTopAndBottom/>
+            <wp:docPr id="2" name="图片 2" descr="图示&#10;&#10;描述已自动生成"/>
             <wp:cNvGraphicFramePr>
               <a:graphicFrameLocks xmlns:a="http://schemas.openxmlformats.org/drawingml/2006/main" noChangeAspect="1"/>
             </wp:cNvGraphicFramePr>
@@ -82,7 +82,7 @@
               <a:graphicData uri="http://schemas.openxmlformats.org/drawingml/2006/picture">
                 <pic:pic xmlns:pic="http://schemas.openxmlformats.org/drawingml/2006/picture">
                   <pic:nvPicPr>
-                    <pic:cNvPr id="1" name="图片 1" descr="图示&#10;&#10;描述已自动生成"/>
+                    <pic:cNvPr id="2" name="图片 2" descr="图示&#10;&#10;描述已自动生成"/>
                     <pic:cNvPicPr/>
                   </pic:nvPicPr>
                   <pic:blipFill>
@@ -100,7 +100,7 @@
                   <pic:spPr>
                     <a:xfrm>
                       <a:off x="0" y="0"/>
-                      <a:ext cx="6028690" cy="7954010"/>
+                      <a:ext cx="6123305" cy="8079105"/>
                     </a:xfrm>
                     <a:prstGeom prst="rect">
                       <a:avLst/>

</xml_diff>